<commit_message>
kommentare von clmb in 2. sprintplanung eingearbeitet
</commit_message>
<xml_diff>
--- a/MS2/sprintplanung.docx
+++ b/MS2/sprintplanung.docx
@@ -54,26 +54,10 @@
         <w:t xml:space="preserve"> handelt, die nach unserer Projektplanung vor der</w:t>
       </w:r>
       <w:r>
-        <w:t xml:space="preserve"> </w:t>
-      </w:r>
-      <w:proofErr w:type="spellStart"/>
-      <w:r>
-        <w:t>App</w:t>
-      </w:r>
-      <w:proofErr w:type="spellEnd"/>
-      <w:r>
-        <w:t xml:space="preserve">-Version </w:t>
-      </w:r>
-      <w:r>
-        <w:t xml:space="preserve">implementiert werden soll. Bei der Implementierung der </w:t>
-      </w:r>
-      <w:proofErr w:type="spellStart"/>
-      <w:r>
-        <w:t>App</w:t>
-      </w:r>
-      <w:proofErr w:type="spellEnd"/>
-      <w:r>
-        <w:t xml:space="preserve">-Version, wird ein Großteil der User Stories ein weiteres Mal durchlaufen werden, wobei es dabei nur technisch bedingte Abweichungen vorhanden sein werden. </w:t>
+        <w:t xml:space="preserve"> App-Version </w:t>
+      </w:r>
+      <w:r>
+        <w:t xml:space="preserve">implementiert werden soll. Bei der Implementierung der App-Version, wird ein Großteil der User Stories ein weiteres Mal durchlaufen werden, wobei es dabei nur technisch bedingte Abweichungen vorhanden sein werden. </w:t>
       </w:r>
     </w:p>
     <w:p>
@@ -84,7 +68,7 @@
     <w:tbl>
       <w:tblPr>
         <w:tblW w:w="0" w:type="auto"/>
-        <w:tblInd w:w="-108" w:type="dxa"/>
+        <w:tblInd w:w="-206" w:type="dxa"/>
         <w:tblBorders>
           <w:top w:val="single" w:sz="2" w:space="0" w:color="000001"/>
           <w:left w:val="single" w:sz="2" w:space="0" w:color="000001"/>
@@ -97,19 +81,72 @@
         <w:tblLook w:val="0000"/>
       </w:tblPr>
       <w:tblGrid>
-        <w:gridCol w:w="6768"/>
-        <w:gridCol w:w="2628"/>
+        <w:gridCol w:w="528"/>
+        <w:gridCol w:w="1106"/>
+        <w:gridCol w:w="5979"/>
+        <w:gridCol w:w="1783"/>
       </w:tblGrid>
       <w:tr>
-        <w:tblPrEx>
-          <w:tblCellMar>
-            <w:top w:w="0" w:type="dxa"/>
-            <w:bottom w:w="0" w:type="dxa"/>
-          </w:tblCellMar>
-        </w:tblPrEx>
-        <w:tc>
-          <w:tcPr>
-            <w:tcW w:w="6963" w:type="dxa"/>
+        <w:tc>
+          <w:tcPr>
+            <w:tcW w:w="528" w:type="dxa"/>
+            <w:tcBorders>
+              <w:top w:val="single" w:sz="2" w:space="0" w:color="000001"/>
+              <w:left w:val="single" w:sz="2" w:space="0" w:color="000001"/>
+              <w:bottom w:val="single" w:sz="2" w:space="0" w:color="000001"/>
+            </w:tcBorders>
+            <w:shd w:val="clear" w:color="auto" w:fill="FFFFFF"/>
+          </w:tcPr>
+          <w:p>
+            <w:pPr>
+              <w:pStyle w:val="TableContents"/>
+              <w:jc w:val="center"/>
+              <w:rPr>
+                <w:b/>
+                <w:bCs/>
+              </w:rPr>
+            </w:pPr>
+            <w:r>
+              <w:rPr>
+                <w:b/>
+                <w:bCs/>
+              </w:rPr>
+              <w:t>#</w:t>
+            </w:r>
+          </w:p>
+        </w:tc>
+        <w:tc>
+          <w:tcPr>
+            <w:tcW w:w="1106" w:type="dxa"/>
+            <w:tcBorders>
+              <w:top w:val="single" w:sz="2" w:space="0" w:color="000001"/>
+              <w:left w:val="single" w:sz="2" w:space="0" w:color="000001"/>
+              <w:bottom w:val="single" w:sz="2" w:space="0" w:color="000001"/>
+              <w:right w:val="single" w:sz="2" w:space="0" w:color="000001"/>
+            </w:tcBorders>
+            <w:shd w:val="clear" w:color="auto" w:fill="FFFFFF"/>
+          </w:tcPr>
+          <w:p>
+            <w:pPr>
+              <w:pStyle w:val="TableContents"/>
+              <w:jc w:val="center"/>
+              <w:rPr>
+                <w:b/>
+                <w:bCs/>
+              </w:rPr>
+            </w:pPr>
+            <w:r>
+              <w:rPr>
+                <w:b/>
+                <w:bCs/>
+              </w:rPr>
+              <w:t>Ranking</w:t>
+            </w:r>
+          </w:p>
+        </w:tc>
+        <w:tc>
+          <w:tcPr>
+            <w:tcW w:w="5979" w:type="dxa"/>
             <w:tcBorders>
               <w:top w:val="single" w:sz="2" w:space="0" w:color="000001"/>
               <w:left w:val="single" w:sz="2" w:space="0" w:color="000001"/>
@@ -139,7 +176,7 @@
         </w:tc>
         <w:tc>
           <w:tcPr>
-            <w:tcW w:w="2670" w:type="dxa"/>
+            <w:tcW w:w="1783" w:type="dxa"/>
             <w:tcBorders>
               <w:top w:val="single" w:sz="2" w:space="0" w:color="000001"/>
               <w:left w:val="single" w:sz="2" w:space="0" w:color="000001"/>
@@ -164,46 +201,45 @@
                 <w:b/>
                 <w:bCs/>
               </w:rPr>
-              <w:t>~</w:t>
-            </w:r>
-            <w:proofErr w:type="spellStart"/>
-            <w:r>
-              <w:rPr>
-                <w:b/>
-                <w:bCs/>
-              </w:rPr>
-              <w:t>Dauer</w:t>
-            </w:r>
-            <w:proofErr w:type="spellEnd"/>
-            <w:r>
-              <w:rPr>
-                <w:b/>
-                <w:bCs/>
-              </w:rPr>
-              <w:t xml:space="preserve"> in </w:t>
-            </w:r>
-            <w:proofErr w:type="spellStart"/>
-            <w:r>
-              <w:rPr>
-                <w:b/>
-                <w:bCs/>
-              </w:rPr>
-              <w:t>Arbeitstagen</w:t>
-            </w:r>
-            <w:proofErr w:type="spellEnd"/>
+              <w:t>~Dauer in Arbeitstagen</w:t>
+            </w:r>
           </w:p>
         </w:tc>
       </w:tr>
       <w:tr>
-        <w:tblPrEx>
-          <w:tblCellMar>
-            <w:top w:w="0" w:type="dxa"/>
-            <w:bottom w:w="0" w:type="dxa"/>
-          </w:tblCellMar>
-        </w:tblPrEx>
-        <w:tc>
-          <w:tcPr>
-            <w:tcW w:w="6963" w:type="dxa"/>
+        <w:tc>
+          <w:tcPr>
+            <w:tcW w:w="528" w:type="dxa"/>
+            <w:tcBorders>
+              <w:left w:val="single" w:sz="2" w:space="0" w:color="000001"/>
+              <w:bottom w:val="single" w:sz="2" w:space="0" w:color="000001"/>
+            </w:tcBorders>
+            <w:shd w:val="clear" w:color="auto" w:fill="FFFFFF"/>
+          </w:tcPr>
+          <w:p>
+            <w:pPr>
+              <w:jc w:val="center"/>
+            </w:pPr>
+            <w:r>
+              <w:t>1.</w:t>
+            </w:r>
+          </w:p>
+        </w:tc>
+        <w:tc>
+          <w:tcPr>
+            <w:tcW w:w="1106" w:type="dxa"/>
+            <w:tcBorders>
+              <w:left w:val="single" w:sz="2" w:space="0" w:color="000001"/>
+              <w:bottom w:val="single" w:sz="2" w:space="0" w:color="000001"/>
+              <w:right w:val="single" w:sz="2" w:space="0" w:color="000001"/>
+            </w:tcBorders>
+            <w:shd w:val="clear" w:color="auto" w:fill="FFFFFF"/>
+          </w:tcPr>
+          <w:p/>
+        </w:tc>
+        <w:tc>
+          <w:tcPr>
+            <w:tcW w:w="5979" w:type="dxa"/>
             <w:tcBorders>
               <w:left w:val="single" w:sz="2" w:space="0" w:color="000001"/>
               <w:bottom w:val="single" w:sz="2" w:space="0" w:color="000001"/>
@@ -224,7 +260,7 @@
         </w:tc>
         <w:tc>
           <w:tcPr>
-            <w:tcW w:w="2670" w:type="dxa"/>
+            <w:tcW w:w="1783" w:type="dxa"/>
             <w:tcBorders>
               <w:left w:val="single" w:sz="2" w:space="0" w:color="000001"/>
               <w:bottom w:val="single" w:sz="2" w:space="0" w:color="000001"/>
@@ -250,15 +286,39 @@
         </w:tc>
       </w:tr>
       <w:tr>
-        <w:tblPrEx>
-          <w:tblCellMar>
-            <w:top w:w="0" w:type="dxa"/>
-            <w:bottom w:w="0" w:type="dxa"/>
-          </w:tblCellMar>
-        </w:tblPrEx>
-        <w:tc>
-          <w:tcPr>
-            <w:tcW w:w="6963" w:type="dxa"/>
+        <w:tc>
+          <w:tcPr>
+            <w:tcW w:w="528" w:type="dxa"/>
+            <w:tcBorders>
+              <w:left w:val="single" w:sz="2" w:space="0" w:color="000001"/>
+              <w:bottom w:val="single" w:sz="2" w:space="0" w:color="000001"/>
+            </w:tcBorders>
+            <w:shd w:val="clear" w:color="auto" w:fill="FFFFFF"/>
+          </w:tcPr>
+          <w:p>
+            <w:pPr>
+              <w:jc w:val="center"/>
+            </w:pPr>
+            <w:r>
+              <w:t>2.</w:t>
+            </w:r>
+          </w:p>
+        </w:tc>
+        <w:tc>
+          <w:tcPr>
+            <w:tcW w:w="1106" w:type="dxa"/>
+            <w:tcBorders>
+              <w:left w:val="single" w:sz="2" w:space="0" w:color="000001"/>
+              <w:bottom w:val="single" w:sz="2" w:space="0" w:color="000001"/>
+              <w:right w:val="single" w:sz="2" w:space="0" w:color="000001"/>
+            </w:tcBorders>
+            <w:shd w:val="clear" w:color="auto" w:fill="FFFFFF"/>
+          </w:tcPr>
+          <w:p/>
+        </w:tc>
+        <w:tc>
+          <w:tcPr>
+            <w:tcW w:w="5979" w:type="dxa"/>
             <w:tcBorders>
               <w:left w:val="single" w:sz="2" w:space="0" w:color="000001"/>
               <w:bottom w:val="single" w:sz="2" w:space="0" w:color="000001"/>
@@ -279,7 +339,7 @@
         </w:tc>
         <w:tc>
           <w:tcPr>
-            <w:tcW w:w="2670" w:type="dxa"/>
+            <w:tcW w:w="1783" w:type="dxa"/>
             <w:tcBorders>
               <w:left w:val="single" w:sz="2" w:space="0" w:color="000001"/>
               <w:bottom w:val="single" w:sz="2" w:space="0" w:color="000001"/>
@@ -299,21 +359,45 @@
               <w:jc w:val="center"/>
             </w:pPr>
             <w:r>
-              <w:t>8</w:t>
+              <w:t>10</w:t>
             </w:r>
           </w:p>
         </w:tc>
       </w:tr>
       <w:tr>
-        <w:tblPrEx>
-          <w:tblCellMar>
-            <w:top w:w="0" w:type="dxa"/>
-            <w:bottom w:w="0" w:type="dxa"/>
-          </w:tblCellMar>
-        </w:tblPrEx>
-        <w:tc>
-          <w:tcPr>
-            <w:tcW w:w="6963" w:type="dxa"/>
+        <w:tc>
+          <w:tcPr>
+            <w:tcW w:w="528" w:type="dxa"/>
+            <w:tcBorders>
+              <w:left w:val="single" w:sz="2" w:space="0" w:color="000001"/>
+              <w:bottom w:val="single" w:sz="2" w:space="0" w:color="000001"/>
+            </w:tcBorders>
+            <w:shd w:val="clear" w:color="auto" w:fill="FFFFFF"/>
+          </w:tcPr>
+          <w:p>
+            <w:pPr>
+              <w:jc w:val="center"/>
+            </w:pPr>
+            <w:r>
+              <w:t>3.</w:t>
+            </w:r>
+          </w:p>
+        </w:tc>
+        <w:tc>
+          <w:tcPr>
+            <w:tcW w:w="1106" w:type="dxa"/>
+            <w:tcBorders>
+              <w:left w:val="single" w:sz="2" w:space="0" w:color="000001"/>
+              <w:bottom w:val="single" w:sz="2" w:space="0" w:color="000001"/>
+              <w:right w:val="single" w:sz="2" w:space="0" w:color="000001"/>
+            </w:tcBorders>
+            <w:shd w:val="clear" w:color="auto" w:fill="FFFFFF"/>
+          </w:tcPr>
+          <w:p/>
+        </w:tc>
+        <w:tc>
+          <w:tcPr>
+            <w:tcW w:w="5979" w:type="dxa"/>
             <w:tcBorders>
               <w:left w:val="single" w:sz="2" w:space="0" w:color="000001"/>
               <w:bottom w:val="single" w:sz="2" w:space="0" w:color="000001"/>
@@ -334,7 +418,7 @@
         </w:tc>
         <w:tc>
           <w:tcPr>
-            <w:tcW w:w="2670" w:type="dxa"/>
+            <w:tcW w:w="1783" w:type="dxa"/>
             <w:tcBorders>
               <w:left w:val="single" w:sz="2" w:space="0" w:color="000001"/>
               <w:bottom w:val="single" w:sz="2" w:space="0" w:color="000001"/>
@@ -360,15 +444,39 @@
         </w:tc>
       </w:tr>
       <w:tr>
-        <w:tblPrEx>
-          <w:tblCellMar>
-            <w:top w:w="0" w:type="dxa"/>
-            <w:bottom w:w="0" w:type="dxa"/>
-          </w:tblCellMar>
-        </w:tblPrEx>
-        <w:tc>
-          <w:tcPr>
-            <w:tcW w:w="6963" w:type="dxa"/>
+        <w:tc>
+          <w:tcPr>
+            <w:tcW w:w="528" w:type="dxa"/>
+            <w:tcBorders>
+              <w:left w:val="single" w:sz="2" w:space="0" w:color="000001"/>
+              <w:bottom w:val="single" w:sz="2" w:space="0" w:color="000001"/>
+            </w:tcBorders>
+            <w:shd w:val="clear" w:color="auto" w:fill="FFFFFF"/>
+          </w:tcPr>
+          <w:p>
+            <w:pPr>
+              <w:jc w:val="center"/>
+            </w:pPr>
+            <w:r>
+              <w:t>4.</w:t>
+            </w:r>
+          </w:p>
+        </w:tc>
+        <w:tc>
+          <w:tcPr>
+            <w:tcW w:w="1106" w:type="dxa"/>
+            <w:tcBorders>
+              <w:left w:val="single" w:sz="2" w:space="0" w:color="000001"/>
+              <w:bottom w:val="single" w:sz="2" w:space="0" w:color="000001"/>
+              <w:right w:val="single" w:sz="2" w:space="0" w:color="000001"/>
+            </w:tcBorders>
+            <w:shd w:val="clear" w:color="auto" w:fill="FFFFFF"/>
+          </w:tcPr>
+          <w:p/>
+        </w:tc>
+        <w:tc>
+          <w:tcPr>
+            <w:tcW w:w="5979" w:type="dxa"/>
             <w:tcBorders>
               <w:left w:val="single" w:sz="2" w:space="0" w:color="000001"/>
               <w:bottom w:val="single" w:sz="2" w:space="0" w:color="000001"/>
@@ -383,21 +491,13 @@
           </w:tcPr>
           <w:p>
             <w:r>
-              <w:t xml:space="preserve">Der Nutzer möchte, dass ein Taxi automatisiert bestellt wird (egal ob über </w:t>
-            </w:r>
-            <w:proofErr w:type="spellStart"/>
-            <w:r>
-              <w:t>myTaxi</w:t>
-            </w:r>
-            <w:proofErr w:type="spellEnd"/>
-            <w:r>
-              <w:t xml:space="preserve"> oder jemand anderen), damit er möglichst wenig tun muss. </w:t>
-            </w:r>
-          </w:p>
-        </w:tc>
-        <w:tc>
-          <w:tcPr>
-            <w:tcW w:w="2670" w:type="dxa"/>
+              <w:t xml:space="preserve">Der Nutzer möchte, dass ein Taxi automatisiert bestellt wird (egal ob über myTaxi oder jemand anderen), damit er möglichst wenig tun muss. </w:t>
+            </w:r>
+          </w:p>
+        </w:tc>
+        <w:tc>
+          <w:tcPr>
+            <w:tcW w:w="1783" w:type="dxa"/>
             <w:tcBorders>
               <w:left w:val="single" w:sz="2" w:space="0" w:color="000001"/>
               <w:bottom w:val="single" w:sz="2" w:space="0" w:color="000001"/>
@@ -423,15 +523,39 @@
         </w:tc>
       </w:tr>
       <w:tr>
-        <w:tblPrEx>
-          <w:tblCellMar>
-            <w:top w:w="0" w:type="dxa"/>
-            <w:bottom w:w="0" w:type="dxa"/>
-          </w:tblCellMar>
-        </w:tblPrEx>
-        <w:tc>
-          <w:tcPr>
-            <w:tcW w:w="6963" w:type="dxa"/>
+        <w:tc>
+          <w:tcPr>
+            <w:tcW w:w="528" w:type="dxa"/>
+            <w:tcBorders>
+              <w:left w:val="single" w:sz="2" w:space="0" w:color="000001"/>
+              <w:bottom w:val="single" w:sz="2" w:space="0" w:color="000001"/>
+            </w:tcBorders>
+            <w:shd w:val="clear" w:color="auto" w:fill="FFFFFF"/>
+          </w:tcPr>
+          <w:p>
+            <w:pPr>
+              <w:jc w:val="center"/>
+            </w:pPr>
+            <w:r>
+              <w:t>5.</w:t>
+            </w:r>
+          </w:p>
+        </w:tc>
+        <w:tc>
+          <w:tcPr>
+            <w:tcW w:w="1106" w:type="dxa"/>
+            <w:tcBorders>
+              <w:left w:val="single" w:sz="2" w:space="0" w:color="000001"/>
+              <w:bottom w:val="single" w:sz="2" w:space="0" w:color="000001"/>
+              <w:right w:val="single" w:sz="2" w:space="0" w:color="000001"/>
+            </w:tcBorders>
+            <w:shd w:val="clear" w:color="auto" w:fill="FFFFFF"/>
+          </w:tcPr>
+          <w:p/>
+        </w:tc>
+        <w:tc>
+          <w:tcPr>
+            <w:tcW w:w="5979" w:type="dxa"/>
             <w:tcBorders>
               <w:left w:val="single" w:sz="2" w:space="0" w:color="000001"/>
               <w:bottom w:val="single" w:sz="2" w:space="0" w:color="000001"/>
@@ -446,13 +570,19 @@
           </w:tcPr>
           <w:p>
             <w:r>
-              <w:t xml:space="preserve">Der Nutzer möchte bezüglich der Fahrt auf dem Laufenden gehalten werden, um sicher zu gehen, dass sie so stattfindet. </w:t>
-            </w:r>
-          </w:p>
-        </w:tc>
-        <w:tc>
-          <w:tcPr>
-            <w:tcW w:w="2670" w:type="dxa"/>
+              <w:t>Der Nutzer möchte bezüglich der Fahrt auf dem Laufenden gehalten werden</w:t>
+            </w:r>
+            <w:r>
+              <w:t xml:space="preserve"> (z.B. über Email, Notifications in der App oder SMS)</w:t>
+            </w:r>
+            <w:r>
+              <w:t xml:space="preserve">, um sicher zu gehen, dass sie so stattfindet. </w:t>
+            </w:r>
+          </w:p>
+        </w:tc>
+        <w:tc>
+          <w:tcPr>
+            <w:tcW w:w="1783" w:type="dxa"/>
             <w:tcBorders>
               <w:left w:val="single" w:sz="2" w:space="0" w:color="000001"/>
               <w:bottom w:val="single" w:sz="2" w:space="0" w:color="000001"/>
@@ -470,23 +600,53 @@
             <w:pPr>
               <w:pStyle w:val="TableContents"/>
               <w:jc w:val="center"/>
+              <w:rPr>
+                <w:lang w:val="de-DE"/>
+              </w:rPr>
             </w:pPr>
             <w:r>
+              <w:rPr>
+                <w:lang w:val="de-DE"/>
+              </w:rPr>
               <w:t>3</w:t>
             </w:r>
           </w:p>
         </w:tc>
       </w:tr>
       <w:tr>
-        <w:tblPrEx>
-          <w:tblCellMar>
-            <w:top w:w="0" w:type="dxa"/>
-            <w:bottom w:w="0" w:type="dxa"/>
-          </w:tblCellMar>
-        </w:tblPrEx>
-        <w:tc>
-          <w:tcPr>
-            <w:tcW w:w="6963" w:type="dxa"/>
+        <w:tc>
+          <w:tcPr>
+            <w:tcW w:w="528" w:type="dxa"/>
+            <w:tcBorders>
+              <w:left w:val="single" w:sz="2" w:space="0" w:color="000001"/>
+              <w:bottom w:val="single" w:sz="2" w:space="0" w:color="000001"/>
+            </w:tcBorders>
+            <w:shd w:val="clear" w:color="auto" w:fill="FFFFFF"/>
+          </w:tcPr>
+          <w:p>
+            <w:pPr>
+              <w:jc w:val="center"/>
+            </w:pPr>
+            <w:r>
+              <w:t>6.</w:t>
+            </w:r>
+          </w:p>
+        </w:tc>
+        <w:tc>
+          <w:tcPr>
+            <w:tcW w:w="1106" w:type="dxa"/>
+            <w:tcBorders>
+              <w:left w:val="single" w:sz="2" w:space="0" w:color="000001"/>
+              <w:bottom w:val="single" w:sz="2" w:space="0" w:color="000001"/>
+              <w:right w:val="single" w:sz="2" w:space="0" w:color="000001"/>
+            </w:tcBorders>
+            <w:shd w:val="clear" w:color="auto" w:fill="FFFFFF"/>
+          </w:tcPr>
+          <w:p/>
+        </w:tc>
+        <w:tc>
+          <w:tcPr>
+            <w:tcW w:w="5979" w:type="dxa"/>
             <w:tcBorders>
               <w:left w:val="single" w:sz="2" w:space="0" w:color="000001"/>
               <w:bottom w:val="single" w:sz="2" w:space="0" w:color="000001"/>
@@ -507,7 +667,7 @@
         </w:tc>
         <w:tc>
           <w:tcPr>
-            <w:tcW w:w="2670" w:type="dxa"/>
+            <w:tcW w:w="1783" w:type="dxa"/>
             <w:tcBorders>
               <w:left w:val="single" w:sz="2" w:space="0" w:color="000001"/>
               <w:bottom w:val="single" w:sz="2" w:space="0" w:color="000001"/>
@@ -533,15 +693,39 @@
         </w:tc>
       </w:tr>
       <w:tr>
-        <w:tblPrEx>
-          <w:tblCellMar>
-            <w:top w:w="0" w:type="dxa"/>
-            <w:bottom w:w="0" w:type="dxa"/>
-          </w:tblCellMar>
-        </w:tblPrEx>
-        <w:tc>
-          <w:tcPr>
-            <w:tcW w:w="6963" w:type="dxa"/>
+        <w:tc>
+          <w:tcPr>
+            <w:tcW w:w="528" w:type="dxa"/>
+            <w:tcBorders>
+              <w:left w:val="single" w:sz="2" w:space="0" w:color="000001"/>
+              <w:bottom w:val="single" w:sz="2" w:space="0" w:color="000001"/>
+            </w:tcBorders>
+            <w:shd w:val="clear" w:color="auto" w:fill="FFFFFF"/>
+          </w:tcPr>
+          <w:p>
+            <w:pPr>
+              <w:jc w:val="center"/>
+            </w:pPr>
+            <w:r>
+              <w:t>7.</w:t>
+            </w:r>
+          </w:p>
+        </w:tc>
+        <w:tc>
+          <w:tcPr>
+            <w:tcW w:w="1106" w:type="dxa"/>
+            <w:tcBorders>
+              <w:left w:val="single" w:sz="2" w:space="0" w:color="000001"/>
+              <w:bottom w:val="single" w:sz="2" w:space="0" w:color="000001"/>
+              <w:right w:val="single" w:sz="2" w:space="0" w:color="000001"/>
+            </w:tcBorders>
+            <w:shd w:val="clear" w:color="auto" w:fill="FFFFFF"/>
+          </w:tcPr>
+          <w:p/>
+        </w:tc>
+        <w:tc>
+          <w:tcPr>
+            <w:tcW w:w="5979" w:type="dxa"/>
             <w:tcBorders>
               <w:left w:val="single" w:sz="2" w:space="0" w:color="000001"/>
               <w:bottom w:val="single" w:sz="2" w:space="0" w:color="000001"/>
@@ -556,13 +740,25 @@
           </w:tcPr>
           <w:p>
             <w:r>
-              <w:t xml:space="preserve">Der Nutzer will den Service nutzen, er muss sich registrieren und einloggen. </w:t>
-            </w:r>
-          </w:p>
-        </w:tc>
-        <w:tc>
-          <w:tcPr>
-            <w:tcW w:w="2670" w:type="dxa"/>
+              <w:t xml:space="preserve">Der Nutzer will </w:t>
+            </w:r>
+            <w:r>
+              <w:t>sich</w:t>
+            </w:r>
+            <w:r>
+              <w:t xml:space="preserve"> registrieren und einloggen</w:t>
+            </w:r>
+            <w:r>
+              <w:t>, um den Service zu nutzen</w:t>
+            </w:r>
+            <w:r>
+              <w:t xml:space="preserve">. </w:t>
+            </w:r>
+          </w:p>
+        </w:tc>
+        <w:tc>
+          <w:tcPr>
+            <w:tcW w:w="1783" w:type="dxa"/>
             <w:tcBorders>
               <w:left w:val="single" w:sz="2" w:space="0" w:color="000001"/>
               <w:bottom w:val="single" w:sz="2" w:space="0" w:color="000001"/>
@@ -588,15 +784,39 @@
         </w:tc>
       </w:tr>
       <w:tr>
-        <w:tblPrEx>
-          <w:tblCellMar>
-            <w:top w:w="0" w:type="dxa"/>
-            <w:bottom w:w="0" w:type="dxa"/>
-          </w:tblCellMar>
-        </w:tblPrEx>
-        <w:tc>
-          <w:tcPr>
-            <w:tcW w:w="6963" w:type="dxa"/>
+        <w:tc>
+          <w:tcPr>
+            <w:tcW w:w="528" w:type="dxa"/>
+            <w:tcBorders>
+              <w:left w:val="single" w:sz="2" w:space="0" w:color="000001"/>
+              <w:bottom w:val="single" w:sz="2" w:space="0" w:color="000001"/>
+            </w:tcBorders>
+            <w:shd w:val="clear" w:color="auto" w:fill="FFFFFF"/>
+          </w:tcPr>
+          <w:p>
+            <w:pPr>
+              <w:jc w:val="center"/>
+            </w:pPr>
+            <w:r>
+              <w:t>8.</w:t>
+            </w:r>
+          </w:p>
+        </w:tc>
+        <w:tc>
+          <w:tcPr>
+            <w:tcW w:w="1106" w:type="dxa"/>
+            <w:tcBorders>
+              <w:left w:val="single" w:sz="2" w:space="0" w:color="000001"/>
+              <w:bottom w:val="single" w:sz="2" w:space="0" w:color="000001"/>
+              <w:right w:val="single" w:sz="2" w:space="0" w:color="000001"/>
+            </w:tcBorders>
+            <w:shd w:val="clear" w:color="auto" w:fill="FFFFFF"/>
+          </w:tcPr>
+          <w:p/>
+        </w:tc>
+        <w:tc>
+          <w:tcPr>
+            <w:tcW w:w="5979" w:type="dxa"/>
             <w:tcBorders>
               <w:left w:val="single" w:sz="2" w:space="0" w:color="000001"/>
               <w:bottom w:val="single" w:sz="2" w:space="0" w:color="000001"/>
@@ -617,7 +837,7 @@
         </w:tc>
         <w:tc>
           <w:tcPr>
-            <w:tcW w:w="2670" w:type="dxa"/>
+            <w:tcW w:w="1783" w:type="dxa"/>
             <w:tcBorders>
               <w:left w:val="single" w:sz="2" w:space="0" w:color="000001"/>
               <w:bottom w:val="single" w:sz="2" w:space="0" w:color="000001"/>
@@ -643,15 +863,39 @@
         </w:tc>
       </w:tr>
       <w:tr>
-        <w:tblPrEx>
-          <w:tblCellMar>
-            <w:top w:w="0" w:type="dxa"/>
-            <w:bottom w:w="0" w:type="dxa"/>
-          </w:tblCellMar>
-        </w:tblPrEx>
-        <w:tc>
-          <w:tcPr>
-            <w:tcW w:w="6963" w:type="dxa"/>
+        <w:tc>
+          <w:tcPr>
+            <w:tcW w:w="528" w:type="dxa"/>
+            <w:tcBorders>
+              <w:left w:val="single" w:sz="2" w:space="0" w:color="000001"/>
+              <w:bottom w:val="single" w:sz="2" w:space="0" w:color="000001"/>
+            </w:tcBorders>
+            <w:shd w:val="clear" w:color="auto" w:fill="FFFFFF"/>
+          </w:tcPr>
+          <w:p>
+            <w:pPr>
+              <w:jc w:val="center"/>
+            </w:pPr>
+            <w:r>
+              <w:t>9.</w:t>
+            </w:r>
+          </w:p>
+        </w:tc>
+        <w:tc>
+          <w:tcPr>
+            <w:tcW w:w="1106" w:type="dxa"/>
+            <w:tcBorders>
+              <w:left w:val="single" w:sz="2" w:space="0" w:color="000001"/>
+              <w:bottom w:val="single" w:sz="2" w:space="0" w:color="000001"/>
+              <w:right w:val="single" w:sz="2" w:space="0" w:color="000001"/>
+            </w:tcBorders>
+            <w:shd w:val="clear" w:color="auto" w:fill="FFFFFF"/>
+          </w:tcPr>
+          <w:p/>
+        </w:tc>
+        <w:tc>
+          <w:tcPr>
+            <w:tcW w:w="5979" w:type="dxa"/>
             <w:tcBorders>
               <w:left w:val="single" w:sz="2" w:space="0" w:color="000001"/>
               <w:bottom w:val="single" w:sz="2" w:space="0" w:color="000001"/>
@@ -666,13 +910,19 @@
           </w:tcPr>
           <w:p>
             <w:r>
-              <w:t>Der Nutzer möchte einen Treffpunkt spezifizieren können, um nicht im Taxigewusel unterzugehen.</w:t>
-            </w:r>
-          </w:p>
-        </w:tc>
-        <w:tc>
-          <w:tcPr>
-            <w:tcW w:w="2670" w:type="dxa"/>
+              <w:t xml:space="preserve">Der Nutzer möchte einen Treffpunkt spezifizieren können, um </w:t>
+            </w:r>
+            <w:r>
+              <w:t>seine Kollegen schnell und einfach zu treffen</w:t>
+            </w:r>
+            <w:r>
+              <w:t>.</w:t>
+            </w:r>
+          </w:p>
+        </w:tc>
+        <w:tc>
+          <w:tcPr>
+            <w:tcW w:w="1783" w:type="dxa"/>
             <w:tcBorders>
               <w:left w:val="single" w:sz="2" w:space="0" w:color="000001"/>
               <w:bottom w:val="single" w:sz="2" w:space="0" w:color="000001"/>
@@ -698,15 +948,39 @@
         </w:tc>
       </w:tr>
       <w:tr>
-        <w:tblPrEx>
-          <w:tblCellMar>
-            <w:top w:w="0" w:type="dxa"/>
-            <w:bottom w:w="0" w:type="dxa"/>
-          </w:tblCellMar>
-        </w:tblPrEx>
-        <w:tc>
-          <w:tcPr>
-            <w:tcW w:w="6963" w:type="dxa"/>
+        <w:tc>
+          <w:tcPr>
+            <w:tcW w:w="528" w:type="dxa"/>
+            <w:tcBorders>
+              <w:left w:val="single" w:sz="2" w:space="0" w:color="000001"/>
+              <w:bottom w:val="single" w:sz="2" w:space="0" w:color="000001"/>
+            </w:tcBorders>
+            <w:shd w:val="clear" w:color="auto" w:fill="FFFFFF"/>
+          </w:tcPr>
+          <w:p>
+            <w:pPr>
+              <w:jc w:val="center"/>
+            </w:pPr>
+            <w:r>
+              <w:t>10.</w:t>
+            </w:r>
+          </w:p>
+        </w:tc>
+        <w:tc>
+          <w:tcPr>
+            <w:tcW w:w="1106" w:type="dxa"/>
+            <w:tcBorders>
+              <w:left w:val="single" w:sz="2" w:space="0" w:color="000001"/>
+              <w:bottom w:val="single" w:sz="2" w:space="0" w:color="000001"/>
+              <w:right w:val="single" w:sz="2" w:space="0" w:color="000001"/>
+            </w:tcBorders>
+            <w:shd w:val="clear" w:color="auto" w:fill="FFFFFF"/>
+          </w:tcPr>
+          <w:p/>
+        </w:tc>
+        <w:tc>
+          <w:tcPr>
+            <w:tcW w:w="5979" w:type="dxa"/>
             <w:tcBorders>
               <w:left w:val="single" w:sz="2" w:space="0" w:color="000001"/>
               <w:bottom w:val="single" w:sz="2" w:space="0" w:color="000001"/>
@@ -727,7 +1001,7 @@
         </w:tc>
         <w:tc>
           <w:tcPr>
-            <w:tcW w:w="2670" w:type="dxa"/>
+            <w:tcW w:w="1783" w:type="dxa"/>
             <w:tcBorders>
               <w:left w:val="single" w:sz="2" w:space="0" w:color="000001"/>
               <w:bottom w:val="single" w:sz="2" w:space="0" w:color="000001"/>
@@ -753,15 +1027,39 @@
         </w:tc>
       </w:tr>
       <w:tr>
-        <w:tblPrEx>
-          <w:tblCellMar>
-            <w:top w:w="0" w:type="dxa"/>
-            <w:bottom w:w="0" w:type="dxa"/>
-          </w:tblCellMar>
-        </w:tblPrEx>
-        <w:tc>
-          <w:tcPr>
-            <w:tcW w:w="6963" w:type="dxa"/>
+        <w:tc>
+          <w:tcPr>
+            <w:tcW w:w="528" w:type="dxa"/>
+            <w:tcBorders>
+              <w:left w:val="single" w:sz="2" w:space="0" w:color="000001"/>
+              <w:bottom w:val="single" w:sz="2" w:space="0" w:color="000001"/>
+            </w:tcBorders>
+            <w:shd w:val="clear" w:color="auto" w:fill="FFFFFF"/>
+          </w:tcPr>
+          <w:p>
+            <w:pPr>
+              <w:jc w:val="center"/>
+            </w:pPr>
+            <w:r>
+              <w:t>11.</w:t>
+            </w:r>
+          </w:p>
+        </w:tc>
+        <w:tc>
+          <w:tcPr>
+            <w:tcW w:w="1106" w:type="dxa"/>
+            <w:tcBorders>
+              <w:left w:val="single" w:sz="2" w:space="0" w:color="000001"/>
+              <w:bottom w:val="single" w:sz="2" w:space="0" w:color="000001"/>
+              <w:right w:val="single" w:sz="2" w:space="0" w:color="000001"/>
+            </w:tcBorders>
+            <w:shd w:val="clear" w:color="auto" w:fill="FFFFFF"/>
+          </w:tcPr>
+          <w:p/>
+        </w:tc>
+        <w:tc>
+          <w:tcPr>
+            <w:tcW w:w="5979" w:type="dxa"/>
             <w:tcBorders>
               <w:left w:val="single" w:sz="2" w:space="0" w:color="000001"/>
               <w:bottom w:val="single" w:sz="2" w:space="0" w:color="000001"/>
@@ -782,7 +1080,7 @@
         </w:tc>
         <w:tc>
           <w:tcPr>
-            <w:tcW w:w="2670" w:type="dxa"/>
+            <w:tcW w:w="1783" w:type="dxa"/>
             <w:tcBorders>
               <w:left w:val="single" w:sz="2" w:space="0" w:color="000001"/>
               <w:bottom w:val="single" w:sz="2" w:space="0" w:color="000001"/>
@@ -808,15 +1106,39 @@
         </w:tc>
       </w:tr>
       <w:tr>
-        <w:tblPrEx>
-          <w:tblCellMar>
-            <w:top w:w="0" w:type="dxa"/>
-            <w:bottom w:w="0" w:type="dxa"/>
-          </w:tblCellMar>
-        </w:tblPrEx>
-        <w:tc>
-          <w:tcPr>
-            <w:tcW w:w="6963" w:type="dxa"/>
+        <w:tc>
+          <w:tcPr>
+            <w:tcW w:w="528" w:type="dxa"/>
+            <w:tcBorders>
+              <w:left w:val="single" w:sz="2" w:space="0" w:color="000001"/>
+              <w:bottom w:val="single" w:sz="2" w:space="0" w:color="000001"/>
+            </w:tcBorders>
+            <w:shd w:val="clear" w:color="auto" w:fill="FFFFFF"/>
+          </w:tcPr>
+          <w:p>
+            <w:pPr>
+              <w:jc w:val="center"/>
+            </w:pPr>
+            <w:r>
+              <w:t>12.</w:t>
+            </w:r>
+          </w:p>
+        </w:tc>
+        <w:tc>
+          <w:tcPr>
+            <w:tcW w:w="1106" w:type="dxa"/>
+            <w:tcBorders>
+              <w:left w:val="single" w:sz="2" w:space="0" w:color="000001"/>
+              <w:bottom w:val="single" w:sz="2" w:space="0" w:color="000001"/>
+              <w:right w:val="single" w:sz="2" w:space="0" w:color="000001"/>
+            </w:tcBorders>
+            <w:shd w:val="clear" w:color="auto" w:fill="FFFFFF"/>
+          </w:tcPr>
+          <w:p/>
+        </w:tc>
+        <w:tc>
+          <w:tcPr>
+            <w:tcW w:w="5979" w:type="dxa"/>
             <w:tcBorders>
               <w:left w:val="single" w:sz="2" w:space="0" w:color="000001"/>
               <w:bottom w:val="single" w:sz="2" w:space="0" w:color="000001"/>
@@ -831,13 +1153,19 @@
           </w:tcPr>
           <w:p>
             <w:r>
-              <w:t>Der Nutzer möchte, dass die Liste dynamisch sortiert wird, um schnell häufig genutzte Fahrten zu finden.</w:t>
-            </w:r>
-          </w:p>
-        </w:tc>
-        <w:tc>
-          <w:tcPr>
-            <w:tcW w:w="2670" w:type="dxa"/>
+              <w:t>Der Nutzer möchte, dass die Liste</w:t>
+            </w:r>
+            <w:r>
+              <w:t xml:space="preserve"> mit Taxifahrten</w:t>
+            </w:r>
+            <w:r>
+              <w:t xml:space="preserve"> dynamisch sortiert wird, um schnell häufig genutzte Fahrten zu finden.</w:t>
+            </w:r>
+          </w:p>
+        </w:tc>
+        <w:tc>
+          <w:tcPr>
+            <w:tcW w:w="1783" w:type="dxa"/>
             <w:tcBorders>
               <w:left w:val="single" w:sz="2" w:space="0" w:color="000001"/>
               <w:bottom w:val="single" w:sz="2" w:space="0" w:color="000001"/>
@@ -863,15 +1191,40 @@
         </w:tc>
       </w:tr>
       <w:tr>
-        <w:tblPrEx>
-          <w:tblCellMar>
-            <w:top w:w="0" w:type="dxa"/>
-            <w:bottom w:w="0" w:type="dxa"/>
-          </w:tblCellMar>
-        </w:tblPrEx>
-        <w:tc>
-          <w:tcPr>
-            <w:tcW w:w="6963" w:type="dxa"/>
+        <w:tc>
+          <w:tcPr>
+            <w:tcW w:w="528" w:type="dxa"/>
+            <w:tcBorders>
+              <w:left w:val="single" w:sz="2" w:space="0" w:color="000001"/>
+              <w:bottom w:val="single" w:sz="2" w:space="0" w:color="000001"/>
+            </w:tcBorders>
+            <w:shd w:val="clear" w:color="auto" w:fill="FFFFFF"/>
+          </w:tcPr>
+          <w:p>
+            <w:pPr>
+              <w:jc w:val="center"/>
+            </w:pPr>
+            <w:r>
+              <w:lastRenderedPageBreak/>
+              <w:t>13.</w:t>
+            </w:r>
+          </w:p>
+        </w:tc>
+        <w:tc>
+          <w:tcPr>
+            <w:tcW w:w="1106" w:type="dxa"/>
+            <w:tcBorders>
+              <w:left w:val="single" w:sz="2" w:space="0" w:color="000001"/>
+              <w:bottom w:val="single" w:sz="2" w:space="0" w:color="000001"/>
+              <w:right w:val="single" w:sz="2" w:space="0" w:color="000001"/>
+            </w:tcBorders>
+            <w:shd w:val="clear" w:color="auto" w:fill="FFFFFF"/>
+          </w:tcPr>
+          <w:p/>
+        </w:tc>
+        <w:tc>
+          <w:tcPr>
+            <w:tcW w:w="5979" w:type="dxa"/>
             <w:tcBorders>
               <w:left w:val="single" w:sz="2" w:space="0" w:color="000001"/>
               <w:bottom w:val="single" w:sz="2" w:space="0" w:color="000001"/>
@@ -886,13 +1239,25 @@
           </w:tcPr>
           <w:p>
             <w:r>
-              <w:t>Der Nutzer möchte komfortabel eine Rückreise planen können.</w:t>
-            </w:r>
-          </w:p>
-        </w:tc>
-        <w:tc>
-          <w:tcPr>
-            <w:tcW w:w="2670" w:type="dxa"/>
+              <w:t xml:space="preserve">Der Nutzer möchte komfortabel </w:t>
+            </w:r>
+            <w:r>
+              <w:t xml:space="preserve">mit wenigen Klicks </w:t>
+            </w:r>
+            <w:r>
+              <w:t>eine Rückreise planen können</w:t>
+            </w:r>
+            <w:r>
+              <w:t>, um Zeit zu sparen</w:t>
+            </w:r>
+            <w:r>
+              <w:t>.</w:t>
+            </w:r>
+          </w:p>
+        </w:tc>
+        <w:tc>
+          <w:tcPr>
+            <w:tcW w:w="1783" w:type="dxa"/>
             <w:tcBorders>
               <w:left w:val="single" w:sz="2" w:space="0" w:color="000001"/>
               <w:bottom w:val="single" w:sz="2" w:space="0" w:color="000001"/>
@@ -918,15 +1283,39 @@
         </w:tc>
       </w:tr>
       <w:tr>
-        <w:tblPrEx>
-          <w:tblCellMar>
-            <w:top w:w="0" w:type="dxa"/>
-            <w:bottom w:w="0" w:type="dxa"/>
-          </w:tblCellMar>
-        </w:tblPrEx>
-        <w:tc>
-          <w:tcPr>
-            <w:tcW w:w="6963" w:type="dxa"/>
+        <w:tc>
+          <w:tcPr>
+            <w:tcW w:w="528" w:type="dxa"/>
+            <w:tcBorders>
+              <w:left w:val="single" w:sz="2" w:space="0" w:color="000001"/>
+              <w:bottom w:val="single" w:sz="2" w:space="0" w:color="000001"/>
+            </w:tcBorders>
+            <w:shd w:val="clear" w:color="auto" w:fill="FFFFFF"/>
+          </w:tcPr>
+          <w:p>
+            <w:pPr>
+              <w:jc w:val="center"/>
+            </w:pPr>
+            <w:r>
+              <w:t>14.</w:t>
+            </w:r>
+          </w:p>
+        </w:tc>
+        <w:tc>
+          <w:tcPr>
+            <w:tcW w:w="1106" w:type="dxa"/>
+            <w:tcBorders>
+              <w:left w:val="single" w:sz="2" w:space="0" w:color="000001"/>
+              <w:bottom w:val="single" w:sz="2" w:space="0" w:color="000001"/>
+              <w:right w:val="single" w:sz="2" w:space="0" w:color="000001"/>
+            </w:tcBorders>
+            <w:shd w:val="clear" w:color="auto" w:fill="FFFFFF"/>
+          </w:tcPr>
+          <w:p/>
+        </w:tc>
+        <w:tc>
+          <w:tcPr>
+            <w:tcW w:w="5979" w:type="dxa"/>
             <w:tcBorders>
               <w:left w:val="single" w:sz="2" w:space="0" w:color="000001"/>
               <w:bottom w:val="single" w:sz="2" w:space="0" w:color="000001"/>
@@ -941,17 +1330,25 @@
           </w:tcPr>
           <w:p>
             <w:r>
-              <w:t xml:space="preserve">Der Nutzer möchte einstellen können wie er informiert wird, damit er </w:t>
-            </w:r>
-            <w:r>
-              <w:lastRenderedPageBreak/>
-              <w:t xml:space="preserve">nicht unnötig genervt wird. </w:t>
-            </w:r>
-          </w:p>
-        </w:tc>
-        <w:tc>
-          <w:tcPr>
-            <w:tcW w:w="2670" w:type="dxa"/>
+              <w:t>Der Nutzer möchte</w:t>
+            </w:r>
+            <w:r>
+              <w:t xml:space="preserve"> die Art der Notification</w:t>
+            </w:r>
+            <w:r>
+              <w:t xml:space="preserve"> einstellen können, </w:t>
+            </w:r>
+            <w:r>
+              <w:t>um abhängig von der Situation angemessen informiert zu werden</w:t>
+            </w:r>
+            <w:r>
+              <w:t xml:space="preserve">. </w:t>
+            </w:r>
+          </w:p>
+        </w:tc>
+        <w:tc>
+          <w:tcPr>
+            <w:tcW w:w="1783" w:type="dxa"/>
             <w:tcBorders>
               <w:left w:val="single" w:sz="2" w:space="0" w:color="000001"/>
               <w:bottom w:val="single" w:sz="2" w:space="0" w:color="000001"/>
@@ -971,22 +1368,45 @@
               <w:jc w:val="center"/>
             </w:pPr>
             <w:r>
-              <w:lastRenderedPageBreak/>
               <w:t>1</w:t>
             </w:r>
           </w:p>
         </w:tc>
       </w:tr>
       <w:tr>
-        <w:tblPrEx>
-          <w:tblCellMar>
-            <w:top w:w="0" w:type="dxa"/>
-            <w:bottom w:w="0" w:type="dxa"/>
-          </w:tblCellMar>
-        </w:tblPrEx>
-        <w:tc>
-          <w:tcPr>
-            <w:tcW w:w="6963" w:type="dxa"/>
+        <w:tc>
+          <w:tcPr>
+            <w:tcW w:w="528" w:type="dxa"/>
+            <w:tcBorders>
+              <w:left w:val="single" w:sz="2" w:space="0" w:color="000001"/>
+              <w:bottom w:val="single" w:sz="2" w:space="0" w:color="000001"/>
+            </w:tcBorders>
+            <w:shd w:val="clear" w:color="auto" w:fill="FFFFFF"/>
+          </w:tcPr>
+          <w:p>
+            <w:pPr>
+              <w:jc w:val="center"/>
+            </w:pPr>
+            <w:r>
+              <w:t>15.</w:t>
+            </w:r>
+          </w:p>
+        </w:tc>
+        <w:tc>
+          <w:tcPr>
+            <w:tcW w:w="1106" w:type="dxa"/>
+            <w:tcBorders>
+              <w:left w:val="single" w:sz="2" w:space="0" w:color="000001"/>
+              <w:bottom w:val="single" w:sz="2" w:space="0" w:color="000001"/>
+              <w:right w:val="single" w:sz="2" w:space="0" w:color="000001"/>
+            </w:tcBorders>
+            <w:shd w:val="clear" w:color="auto" w:fill="FFFFFF"/>
+          </w:tcPr>
+          <w:p/>
+        </w:tc>
+        <w:tc>
+          <w:tcPr>
+            <w:tcW w:w="5979" w:type="dxa"/>
             <w:tcBorders>
               <w:left w:val="single" w:sz="2" w:space="0" w:color="000001"/>
               <w:bottom w:val="single" w:sz="2" w:space="0" w:color="000001"/>
@@ -1001,14 +1421,13 @@
           </w:tcPr>
           <w:p>
             <w:r>
-              <w:lastRenderedPageBreak/>
               <w:t>Der Nutzer will schnell Taxis finden die kurz nach der ursprünglich geplanten Zeit fahren, um flexibel bezüglich Verzögerungen zu sein.</w:t>
             </w:r>
           </w:p>
         </w:tc>
         <w:tc>
           <w:tcPr>
-            <w:tcW w:w="2670" w:type="dxa"/>
+            <w:tcW w:w="1783" w:type="dxa"/>
             <w:tcBorders>
               <w:left w:val="single" w:sz="2" w:space="0" w:color="000001"/>
               <w:bottom w:val="single" w:sz="2" w:space="0" w:color="000001"/>
@@ -1034,15 +1453,39 @@
         </w:tc>
       </w:tr>
       <w:tr>
-        <w:tblPrEx>
-          <w:tblCellMar>
-            <w:top w:w="0" w:type="dxa"/>
-            <w:bottom w:w="0" w:type="dxa"/>
-          </w:tblCellMar>
-        </w:tblPrEx>
-        <w:tc>
-          <w:tcPr>
-            <w:tcW w:w="6963" w:type="dxa"/>
+        <w:tc>
+          <w:tcPr>
+            <w:tcW w:w="528" w:type="dxa"/>
+            <w:tcBorders>
+              <w:left w:val="single" w:sz="2" w:space="0" w:color="000001"/>
+              <w:bottom w:val="single" w:sz="2" w:space="0" w:color="000001"/>
+            </w:tcBorders>
+            <w:shd w:val="clear" w:color="auto" w:fill="FFFFFF"/>
+          </w:tcPr>
+          <w:p>
+            <w:pPr>
+              <w:jc w:val="center"/>
+            </w:pPr>
+            <w:r>
+              <w:t>16.</w:t>
+            </w:r>
+          </w:p>
+        </w:tc>
+        <w:tc>
+          <w:tcPr>
+            <w:tcW w:w="1106" w:type="dxa"/>
+            <w:tcBorders>
+              <w:left w:val="single" w:sz="2" w:space="0" w:color="000001"/>
+              <w:bottom w:val="single" w:sz="2" w:space="0" w:color="000001"/>
+              <w:right w:val="single" w:sz="2" w:space="0" w:color="000001"/>
+            </w:tcBorders>
+            <w:shd w:val="clear" w:color="auto" w:fill="FFFFFF"/>
+          </w:tcPr>
+          <w:p/>
+        </w:tc>
+        <w:tc>
+          <w:tcPr>
+            <w:tcW w:w="5979" w:type="dxa"/>
             <w:tcBorders>
               <w:left w:val="single" w:sz="2" w:space="0" w:color="000001"/>
               <w:bottom w:val="single" w:sz="2" w:space="0" w:color="000001"/>
@@ -1063,7 +1506,7 @@
         </w:tc>
         <w:tc>
           <w:tcPr>
-            <w:tcW w:w="2670" w:type="dxa"/>
+            <w:tcW w:w="1783" w:type="dxa"/>
             <w:tcBorders>
               <w:left w:val="single" w:sz="2" w:space="0" w:color="000001"/>
               <w:bottom w:val="single" w:sz="2" w:space="0" w:color="000001"/>
@@ -1084,61 +1527,6 @@
             </w:pPr>
             <w:r>
               <w:t>1</w:t>
-            </w:r>
-          </w:p>
-        </w:tc>
-      </w:tr>
-      <w:tr>
-        <w:tblPrEx>
-          <w:tblCellMar>
-            <w:top w:w="0" w:type="dxa"/>
-            <w:bottom w:w="0" w:type="dxa"/>
-          </w:tblCellMar>
-        </w:tblPrEx>
-        <w:tc>
-          <w:tcPr>
-            <w:tcW w:w="6963" w:type="dxa"/>
-            <w:tcBorders>
-              <w:left w:val="single" w:sz="2" w:space="0" w:color="000001"/>
-              <w:bottom w:val="single" w:sz="2" w:space="0" w:color="000001"/>
-            </w:tcBorders>
-            <w:shd w:val="clear" w:color="auto" w:fill="FFFFFF"/>
-            <w:tcMar>
-              <w:top w:w="0" w:type="dxa"/>
-              <w:left w:w="108" w:type="dxa"/>
-              <w:bottom w:w="0" w:type="dxa"/>
-              <w:right w:w="108" w:type="dxa"/>
-            </w:tcMar>
-          </w:tcPr>
-          <w:p>
-            <w:r>
-              <w:t xml:space="preserve">Der Nutzer möchte dass es schön ausschaut, um sich gut zurechtfinden. </w:t>
-            </w:r>
-          </w:p>
-        </w:tc>
-        <w:tc>
-          <w:tcPr>
-            <w:tcW w:w="2670" w:type="dxa"/>
-            <w:tcBorders>
-              <w:left w:val="single" w:sz="2" w:space="0" w:color="000001"/>
-              <w:bottom w:val="single" w:sz="2" w:space="0" w:color="000001"/>
-              <w:right w:val="single" w:sz="2" w:space="0" w:color="000001"/>
-            </w:tcBorders>
-            <w:shd w:val="clear" w:color="auto" w:fill="FFFFFF"/>
-            <w:tcMar>
-              <w:top w:w="0" w:type="dxa"/>
-              <w:left w:w="108" w:type="dxa"/>
-              <w:bottom w:w="0" w:type="dxa"/>
-              <w:right w:w="108" w:type="dxa"/>
-            </w:tcMar>
-          </w:tcPr>
-          <w:p>
-            <w:pPr>
-              <w:pStyle w:val="TableContents"/>
-              <w:jc w:val="center"/>
-            </w:pPr>
-            <w:r>
-              <w:t>2(pro Sprint)</w:t>
             </w:r>
           </w:p>
         </w:tc>
@@ -1262,12 +1650,6 @@
         <w:gridCol w:w="2601"/>
       </w:tblGrid>
       <w:tr>
-        <w:tblPrEx>
-          <w:tblCellMar>
-            <w:top w:w="0" w:type="dxa"/>
-            <w:bottom w:w="0" w:type="dxa"/>
-          </w:tblCellMar>
-        </w:tblPrEx>
         <w:tc>
           <w:tcPr>
             <w:tcW w:w="6963" w:type="dxa"/>
@@ -1366,15 +1748,7 @@
         <w:overflowPunct w:val="0"/>
       </w:pPr>
       <w:r>
-        <w:t xml:space="preserve">in angezeigte Ergebnisse eintragen können (Ergebnis markieren, Funktionalität des </w:t>
-      </w:r>
-      <w:proofErr w:type="spellStart"/>
-      <w:r>
-        <w:t>Mitfahrenbuttons</w:t>
-      </w:r>
-      <w:proofErr w:type="spellEnd"/>
-      <w:r>
-        <w:t xml:space="preserve"> implementieren)</w:t>
+        <w:t>in angezeigte Ergebnisse eintragen können (Ergebnis markieren, Funktionalität des Mitfahrenbuttons implementieren)</w:t>
       </w:r>
     </w:p>
     <w:p>
@@ -1423,13 +1797,8 @@
         <w:overflowPunct w:val="0"/>
       </w:pPr>
       <w:r>
-        <w:t xml:space="preserve">Bearbeiter: </w:t>
-      </w:r>
-      <w:proofErr w:type="spellStart"/>
-      <w:r>
-        <w:t>Maiky</w:t>
-      </w:r>
-      <w:proofErr w:type="spellEnd"/>
+        <w:t>Bearbeiter: Maiky</w:t>
+      </w:r>
     </w:p>
     <w:p>
       <w:pPr>
@@ -1461,12 +1830,6 @@
         <w:gridCol w:w="2606"/>
       </w:tblGrid>
       <w:tr>
-        <w:tblPrEx>
-          <w:tblCellMar>
-            <w:top w:w="0" w:type="dxa"/>
-            <w:bottom w:w="0" w:type="dxa"/>
-          </w:tblCellMar>
-        </w:tblPrEx>
         <w:tc>
           <w:tcPr>
             <w:tcW w:w="6790" w:type="dxa"/>
@@ -1515,7 +1878,7 @@
               <w:jc w:val="center"/>
             </w:pPr>
             <w:r>
-              <w:t>8</w:t>
+              <w:t>10</w:t>
             </w:r>
           </w:p>
         </w:tc>
@@ -1527,6 +1890,30 @@
       </w:pPr>
       <w:r>
         <w:t>Abgeleitete Aufgaben:</w:t>
+      </w:r>
+    </w:p>
+    <w:p>
+      <w:pPr>
+        <w:pStyle w:val="KeinLeerraum"/>
+        <w:numPr>
+          <w:ilvl w:val="0"/>
+          <w:numId w:val="20"/>
+        </w:numPr>
+      </w:pPr>
+      <w:r>
+        <w:t>Grundgerüst der Webseite erstellen (inkl. grundlegender Datenbankstruktur)</w:t>
+      </w:r>
+    </w:p>
+    <w:p>
+      <w:pPr>
+        <w:pStyle w:val="KeinLeerraum"/>
+        <w:numPr>
+          <w:ilvl w:val="0"/>
+          <w:numId w:val="19"/>
+        </w:numPr>
+      </w:pPr>
+      <w:r>
+        <w:t>Designrichtlinien der Carmeq erfragen</w:t>
       </w:r>
     </w:p>
     <w:p>
@@ -1544,7 +1931,7 @@
         <w:overflowPunct w:val="0"/>
       </w:pPr>
       <w:r>
-        <w:t>Grundgerüst der Webseite erstellen (inkl. grundlegender Datenbankstruktur)</w:t>
+        <w:t>Design für die Webseite festlegen und umsetzen</w:t>
       </w:r>
     </w:p>
     <w:p>
@@ -1580,15 +1967,7 @@
         <w:overflowPunct w:val="0"/>
       </w:pPr>
       <w:r>
-        <w:t xml:space="preserve">Standorte für mögliche Taxifahrten importieren (in DB </w:t>
-      </w:r>
-      <w:proofErr w:type="spellStart"/>
-      <w:r>
-        <w:t>einpflegen</w:t>
-      </w:r>
-      <w:proofErr w:type="spellEnd"/>
-      <w:r>
-        <w:t>)</w:t>
+        <w:t>Standorte für mögliche Taxifahrten importieren (in DB einpflegen)</w:t>
       </w:r>
     </w:p>
     <w:p>
@@ -1615,13 +1994,8 @@
         <w:t>(</w:t>
       </w:r>
       <w:r>
-        <w:t xml:space="preserve">geeignete </w:t>
-      </w:r>
-      <w:proofErr w:type="spellStart"/>
-      <w:r>
-        <w:t>Ergebnissanzeige</w:t>
-      </w:r>
-      <w:proofErr w:type="spellEnd"/>
+        <w:t>geeignete Ergebnissanzeige</w:t>
+      </w:r>
       <w:r>
         <w:t>)</w:t>
       </w:r>
@@ -1659,6 +2033,7 @@
         <w:overflowPunct w:val="0"/>
       </w:pPr>
       <w:r>
+        <w:lastRenderedPageBreak/>
         <w:t>Benachrichtigungen für die jeweilige Taxifahrt implementieren</w:t>
       </w:r>
     </w:p>
@@ -1703,21 +2078,14 @@
         <w:pStyle w:val="KeinLeerraum"/>
       </w:pPr>
       <w:r>
-        <w:t xml:space="preserve">Bearbeiter: </w:t>
-      </w:r>
-      <w:proofErr w:type="spellStart"/>
-      <w:r>
-        <w:t>Maiky</w:t>
-      </w:r>
-      <w:proofErr w:type="spellEnd"/>
-      <w:r>
-        <w:t xml:space="preserve">, </w:t>
-      </w:r>
-      <w:proofErr w:type="spellStart"/>
-      <w:r>
-        <w:t>Basti</w:t>
-      </w:r>
-      <w:proofErr w:type="spellEnd"/>
+        <w:t>Bearbeiter: Maiky</w:t>
+      </w:r>
+      <w:r>
+        <w:t>, Basti</w:t>
+      </w:r>
+      <w:r>
+        <w:t>, Tom</w:t>
+      </w:r>
     </w:p>
     <w:p>
       <w:pPr>
@@ -1726,6 +2094,16 @@
       <w:r>
         <w:t>Bemerkung: Hängt eng mit der Story darüber zusammen.</w:t>
       </w:r>
+    </w:p>
+    <w:p>
+      <w:pPr>
+        <w:pStyle w:val="KeinLeerraum"/>
+      </w:pPr>
+    </w:p>
+    <w:p>
+      <w:pPr>
+        <w:pStyle w:val="KeinLeerraum"/>
+      </w:pPr>
     </w:p>
     <w:tbl>
       <w:tblPr>
@@ -1747,12 +2125,6 @@
         <w:gridCol w:w="2605"/>
       </w:tblGrid>
       <w:tr>
-        <w:tblPrEx>
-          <w:tblCellMar>
-            <w:top w:w="0" w:type="dxa"/>
-            <w:bottom w:w="0" w:type="dxa"/>
-          </w:tblCellMar>
-        </w:tblPrEx>
         <w:tc>
           <w:tcPr>
             <w:tcW w:w="6791" w:type="dxa"/>
@@ -1774,7 +2146,6 @@
               <w:pStyle w:val="KeinLeerraum"/>
             </w:pPr>
             <w:r>
-              <w:lastRenderedPageBreak/>
               <w:t>Der Nutzer möchte sich aus einer Reise austragen können, weil er die Reise nicht mehr benötigt.</w:t>
             </w:r>
           </w:p>
@@ -1899,12 +2270,6 @@
         <w:gridCol w:w="2634"/>
       </w:tblGrid>
       <w:tr>
-        <w:tblPrEx>
-          <w:tblCellMar>
-            <w:top w:w="0" w:type="dxa"/>
-            <w:bottom w:w="0" w:type="dxa"/>
-          </w:tblCellMar>
-        </w:tblPrEx>
         <w:tc>
           <w:tcPr>
             <w:tcW w:w="6762" w:type="dxa"/>
@@ -1926,15 +2291,7 @@
               <w:pStyle w:val="KeinLeerraum"/>
             </w:pPr>
             <w:r>
-              <w:t xml:space="preserve">Der Nutzer möchte, dass ein Taxi automatisiert bestellt wird (egal ob über </w:t>
-            </w:r>
-            <w:proofErr w:type="spellStart"/>
-            <w:r>
-              <w:t>myTaxi</w:t>
-            </w:r>
-            <w:proofErr w:type="spellEnd"/>
-            <w:r>
-              <w:t xml:space="preserve"> oder jemand anderen), damit er möglichst wenig tun muss. </w:t>
+              <w:t xml:space="preserve">Der Nutzer möchte, dass ein Taxi automatisiert bestellt wird (egal ob über myTaxi oder jemand anderen), damit er möglichst wenig tun muss. </w:t>
             </w:r>
           </w:p>
         </w:tc>
@@ -1961,31 +2318,7 @@
               <w:jc w:val="center"/>
             </w:pPr>
             <w:r>
-              <w:t>2(</w:t>
-            </w:r>
-            <w:proofErr w:type="spellStart"/>
-            <w:r>
-              <w:t>Initialkontakt</w:t>
-            </w:r>
-            <w:proofErr w:type="spellEnd"/>
-            <w:r>
-              <w:t xml:space="preserve"> </w:t>
-            </w:r>
-            <w:proofErr w:type="spellStart"/>
-            <w:r>
-              <w:t>mit</w:t>
-            </w:r>
-            <w:proofErr w:type="spellEnd"/>
-            <w:r>
-              <w:t xml:space="preserve"> </w:t>
-            </w:r>
-            <w:proofErr w:type="spellStart"/>
-            <w:r>
-              <w:t>MyTaxi</w:t>
-            </w:r>
-            <w:proofErr w:type="spellEnd"/>
-            <w:r>
-              <w:t>)</w:t>
+              <w:t>2(Initialkontakt mit MyTaxi)</w:t>
             </w:r>
           </w:p>
         </w:tc>
@@ -2008,15 +2341,7 @@
         </w:numPr>
       </w:pPr>
       <w:r>
-        <w:t xml:space="preserve">Bedarf nach einen Firmenkonto bei </w:t>
-      </w:r>
-      <w:proofErr w:type="spellStart"/>
-      <w:r>
-        <w:t>Carmeq</w:t>
-      </w:r>
-      <w:proofErr w:type="spellEnd"/>
-      <w:r>
-        <w:t xml:space="preserve"> ermitteln</w:t>
+        <w:t>Bedarf nach einen Firmenkonto bei Carmeq ermitteln</w:t>
       </w:r>
     </w:p>
     <w:p>
@@ -2028,15 +2353,7 @@
         </w:numPr>
       </w:pPr>
       <w:r>
-        <w:t xml:space="preserve">Kontakt zu </w:t>
-      </w:r>
-      <w:proofErr w:type="spellStart"/>
-      <w:r>
-        <w:t>MyTaxi</w:t>
-      </w:r>
-      <w:proofErr w:type="spellEnd"/>
-      <w:r>
-        <w:t xml:space="preserve"> aufnehmen um die Möglichkeit der Einbindung von Wolfsburg als neuen Standort zu klären</w:t>
+        <w:t>Kontakt zu MyTaxi aufnehmen um die Möglichkeit der Einbindung von Wolfsburg als neuen Standort zu klären</w:t>
       </w:r>
     </w:p>
     <w:p>
@@ -2050,15 +2367,7 @@
         <w:overflowPunct w:val="0"/>
       </w:pPr>
       <w:r>
-        <w:t xml:space="preserve">eventuelle Modalitäten bei Onlinebestellung ermitteln, sowohl per </w:t>
-      </w:r>
-      <w:proofErr w:type="spellStart"/>
-      <w:r>
-        <w:t>MyTaxi</w:t>
-      </w:r>
-      <w:proofErr w:type="spellEnd"/>
-      <w:r>
-        <w:t>, als auch über andere APIs</w:t>
+        <w:t>eventuelle Modalitäten bei Onlinebestellung ermitteln, sowohl per MyTaxi, als auch über andere APIs</w:t>
       </w:r>
     </w:p>
     <w:p>
@@ -2099,12 +2408,6 @@
         <w:gridCol w:w="2604"/>
       </w:tblGrid>
       <w:tr>
-        <w:tblPrEx>
-          <w:tblCellMar>
-            <w:top w:w="0" w:type="dxa"/>
-            <w:bottom w:w="0" w:type="dxa"/>
-          </w:tblCellMar>
-        </w:tblPrEx>
         <w:tc>
           <w:tcPr>
             <w:tcW w:w="6792" w:type="dxa"/>
@@ -2175,13 +2478,8 @@
           <w:numId w:val="17"/>
         </w:numPr>
       </w:pPr>
-      <w:proofErr w:type="spellStart"/>
-      <w:r>
-        <w:t>Carmeq</w:t>
-      </w:r>
-      <w:proofErr w:type="spellEnd"/>
-      <w:r>
-        <w:t xml:space="preserve"> bzgl. Mailserver kontaktieren (ggf. andere Lösung für das Versenden von Mails recherchieren)</w:t>
+      <w:r>
+        <w:t>Carmeq bzgl. Mailserver kontaktieren (ggf. andere Lösung für das Versenden von Mails recherchieren)</w:t>
       </w:r>
     </w:p>
     <w:p>
@@ -2228,13 +2526,8 @@
           <w:numId w:val="17"/>
         </w:numPr>
       </w:pPr>
-      <w:proofErr w:type="spellStart"/>
-      <w:r>
-        <w:t>Timer</w:t>
-      </w:r>
-      <w:proofErr w:type="spellEnd"/>
-      <w:r>
-        <w:t xml:space="preserve"> für automatisches Versenden implementieren</w:t>
+      <w:r>
+        <w:t>Timer für automatisches Versenden implementieren</w:t>
       </w:r>
     </w:p>
     <w:p>
@@ -2304,12 +2597,6 @@
         <w:gridCol w:w="2604"/>
       </w:tblGrid>
       <w:tr>
-        <w:tblPrEx>
-          <w:tblCellMar>
-            <w:top w:w="0" w:type="dxa"/>
-            <w:bottom w:w="0" w:type="dxa"/>
-          </w:tblCellMar>
-        </w:tblPrEx>
         <w:tc>
           <w:tcPr>
             <w:tcW w:w="6792" w:type="dxa"/>
@@ -2417,6 +2704,7 @@
         </w:numPr>
       </w:pPr>
       <w:r>
+        <w:lastRenderedPageBreak/>
         <w:t>Login mit vorhandenen Nutzerdaten implementieren</w:t>
       </w:r>
     </w:p>
@@ -2442,13 +2730,8 @@
         <w:pStyle w:val="KeinLeerraum"/>
       </w:pPr>
       <w:r>
-        <w:t xml:space="preserve">Bearbeiter: </w:t>
-      </w:r>
-      <w:proofErr w:type="spellStart"/>
-      <w:r>
-        <w:t>Basti</w:t>
-      </w:r>
-      <w:proofErr w:type="spellEnd"/>
+        <w:t>Bearbeiter: Basti</w:t>
+      </w:r>
     </w:p>
     <w:p>
       <w:pPr>
@@ -2459,14 +2742,6 @@
       <w:pPr>
         <w:pStyle w:val="KeinLeerraum"/>
       </w:pPr>
-    </w:p>
-    <w:p>
-      <w:pPr>
-        <w:pStyle w:val="KeinLeerraum"/>
-      </w:pPr>
-      <w:r>
-        <w:br w:type="page"/>
-      </w:r>
     </w:p>
     <w:tbl>
       <w:tblPr>
@@ -2488,12 +2763,6 @@
         <w:gridCol w:w="2607"/>
       </w:tblGrid>
       <w:tr>
-        <w:tblPrEx>
-          <w:tblCellMar>
-            <w:top w:w="0" w:type="dxa"/>
-            <w:bottom w:w="0" w:type="dxa"/>
-          </w:tblCellMar>
-        </w:tblPrEx>
         <w:tc>
           <w:tcPr>
             <w:tcW w:w="6789" w:type="dxa"/>
@@ -2515,7 +2784,6 @@
               <w:pStyle w:val="KeinLeerraum"/>
             </w:pPr>
             <w:r>
-              <w:lastRenderedPageBreak/>
               <w:t xml:space="preserve">Der Nutzer möchte eine telefonisch gebuchte Fahrt bestätigen können, um seine Mitfahrer zu informieren. </w:t>
             </w:r>
           </w:p>
@@ -2634,152 +2902,6 @@
       <w:r>
         <w:t>Bearbeiter: Tom</w:t>
       </w:r>
-    </w:p>
-    <w:p>
-      <w:pPr>
-        <w:pStyle w:val="KeinLeerraum"/>
-      </w:pPr>
-    </w:p>
-    <w:p>
-      <w:pPr>
-        <w:pStyle w:val="KeinLeerraum"/>
-      </w:pPr>
-    </w:p>
-    <w:tbl>
-      <w:tblPr>
-        <w:tblW w:w="0" w:type="auto"/>
-        <w:tblInd w:w="-108" w:type="dxa"/>
-        <w:tblBorders>
-          <w:top w:val="single" w:sz="2" w:space="0" w:color="000001"/>
-          <w:left w:val="single" w:sz="2" w:space="0" w:color="000001"/>
-          <w:bottom w:val="single" w:sz="2" w:space="0" w:color="000001"/>
-        </w:tblBorders>
-        <w:tblCellMar>
-          <w:left w:w="10" w:type="dxa"/>
-          <w:right w:w="10" w:type="dxa"/>
-        </w:tblCellMar>
-        <w:tblLook w:val="0000"/>
-      </w:tblPr>
-      <w:tblGrid>
-        <w:gridCol w:w="6796"/>
-        <w:gridCol w:w="2600"/>
-      </w:tblGrid>
-      <w:tr>
-        <w:tblPrEx>
-          <w:tblCellMar>
-            <w:top w:w="0" w:type="dxa"/>
-            <w:bottom w:w="0" w:type="dxa"/>
-          </w:tblCellMar>
-        </w:tblPrEx>
-        <w:tc>
-          <w:tcPr>
-            <w:tcW w:w="6796" w:type="dxa"/>
-            <w:tcBorders>
-              <w:top w:val="single" w:sz="2" w:space="0" w:color="000001"/>
-              <w:left w:val="single" w:sz="2" w:space="0" w:color="000001"/>
-              <w:bottom w:val="single" w:sz="2" w:space="0" w:color="000001"/>
-            </w:tcBorders>
-            <w:shd w:val="clear" w:color="auto" w:fill="FFFFFF"/>
-            <w:tcMar>
-              <w:top w:w="0" w:type="dxa"/>
-              <w:left w:w="108" w:type="dxa"/>
-              <w:bottom w:w="0" w:type="dxa"/>
-              <w:right w:w="108" w:type="dxa"/>
-            </w:tcMar>
-          </w:tcPr>
-          <w:p>
-            <w:pPr>
-              <w:pStyle w:val="KeinLeerraum"/>
-            </w:pPr>
-            <w:r>
-              <w:t>Der Nutzer möchte dass es schön ausschaut, um sich gut zurechtfinden.</w:t>
-            </w:r>
-          </w:p>
-        </w:tc>
-        <w:tc>
-          <w:tcPr>
-            <w:tcW w:w="2600" w:type="dxa"/>
-            <w:tcBorders>
-              <w:top w:val="single" w:sz="2" w:space="0" w:color="000001"/>
-              <w:left w:val="single" w:sz="2" w:space="0" w:color="000001"/>
-              <w:bottom w:val="single" w:sz="2" w:space="0" w:color="000001"/>
-              <w:right w:val="single" w:sz="2" w:space="0" w:color="000001"/>
-            </w:tcBorders>
-            <w:shd w:val="clear" w:color="auto" w:fill="FFFFFF"/>
-            <w:tcMar>
-              <w:top w:w="0" w:type="dxa"/>
-              <w:left w:w="108" w:type="dxa"/>
-              <w:bottom w:w="0" w:type="dxa"/>
-              <w:right w:w="108" w:type="dxa"/>
-            </w:tcMar>
-          </w:tcPr>
-          <w:p>
-            <w:pPr>
-              <w:pStyle w:val="KeinLeerraum"/>
-              <w:jc w:val="center"/>
-            </w:pPr>
-            <w:r>
-              <w:t>2</w:t>
-            </w:r>
-          </w:p>
-        </w:tc>
-      </w:tr>
-    </w:tbl>
-    <w:p>
-      <w:pPr>
-        <w:pStyle w:val="KeinLeerraum"/>
-      </w:pPr>
-      <w:r>
-        <w:t>Abgeleitete Aufgaben:</w:t>
-      </w:r>
-    </w:p>
-    <w:p>
-      <w:pPr>
-        <w:pStyle w:val="KeinLeerraum"/>
-        <w:numPr>
-          <w:ilvl w:val="0"/>
-          <w:numId w:val="19"/>
-        </w:numPr>
-      </w:pPr>
-      <w:r>
-        <w:t xml:space="preserve">Designrichtlinien der </w:t>
-      </w:r>
-      <w:proofErr w:type="spellStart"/>
-      <w:r>
-        <w:t>Carmeq</w:t>
-      </w:r>
-      <w:proofErr w:type="spellEnd"/>
-      <w:r>
-        <w:t xml:space="preserve"> erfragen</w:t>
-      </w:r>
-    </w:p>
-    <w:p>
-      <w:pPr>
-        <w:pStyle w:val="KeinLeerraum"/>
-        <w:numPr>
-          <w:ilvl w:val="0"/>
-          <w:numId w:val="19"/>
-        </w:numPr>
-      </w:pPr>
-      <w:r>
-        <w:t>Design für die Webseite festlegen und umsetzen</w:t>
-      </w:r>
-      <w:r>
-        <w:br/>
-      </w:r>
-    </w:p>
-    <w:p>
-      <w:pPr>
-        <w:pStyle w:val="KeinLeerraum"/>
-      </w:pPr>
-      <w:r>
-        <w:t>Bearbeiter: Tom</w:t>
-      </w:r>
-    </w:p>
-    <w:p>
-      <w:pPr>
-        <w:pStyle w:val="KeinLeerraum"/>
-      </w:pPr>
     </w:p>
     <w:p>
       <w:pPr>
@@ -2912,13 +3034,8 @@
         </wp:anchor>
       </w:drawing>
     </w:r>
-    <w:proofErr w:type="spellStart"/>
     <w:r>
-      <w:t>Kundenprokjekt</w:t>
-    </w:r>
-    <w:proofErr w:type="spellEnd"/>
-    <w:r>
-      <w:t xml:space="preserve"> Webtechnologien II</w:t>
+      <w:t>Kundenprokjekt Webtechnologien II</w:t>
     </w:r>
     <w:r>
       <w:ptab w:relativeTo="margin" w:alignment="center" w:leader="none"/>
@@ -3027,6 +3144,119 @@
     </w:lvl>
   </w:abstractNum>
   <w:abstractNum w:abstractNumId="1">
+    <w:nsid w:val="02AE00DE"/>
+    <w:multiLevelType w:val="hybridMultilevel"/>
+    <w:tmpl w:val="04BE53B8"/>
+    <w:lvl w:ilvl="0" w:tplc="04070001">
+      <w:start w:val="1"/>
+      <w:numFmt w:val="bullet"/>
+      <w:lvlText w:val=""/>
+      <w:lvlJc w:val="left"/>
+      <w:pPr>
+        <w:ind w:left="720" w:hanging="360"/>
+      </w:pPr>
+      <w:rPr>
+        <w:rFonts w:ascii="Symbol" w:hAnsi="Symbol" w:hint="default"/>
+      </w:rPr>
+    </w:lvl>
+    <w:lvl w:ilvl="1" w:tplc="04070003" w:tentative="1">
+      <w:start w:val="1"/>
+      <w:numFmt w:val="bullet"/>
+      <w:lvlText w:val="o"/>
+      <w:lvlJc w:val="left"/>
+      <w:pPr>
+        <w:ind w:left="1440" w:hanging="360"/>
+      </w:pPr>
+      <w:rPr>
+        <w:rFonts w:ascii="Courier New" w:hAnsi="Courier New" w:cs="Courier New" w:hint="default"/>
+      </w:rPr>
+    </w:lvl>
+    <w:lvl w:ilvl="2" w:tplc="04070005" w:tentative="1">
+      <w:start w:val="1"/>
+      <w:numFmt w:val="bullet"/>
+      <w:lvlText w:val=""/>
+      <w:lvlJc w:val="left"/>
+      <w:pPr>
+        <w:ind w:left="2160" w:hanging="360"/>
+      </w:pPr>
+      <w:rPr>
+        <w:rFonts w:ascii="Wingdings" w:hAnsi="Wingdings" w:hint="default"/>
+      </w:rPr>
+    </w:lvl>
+    <w:lvl w:ilvl="3" w:tplc="04070001" w:tentative="1">
+      <w:start w:val="1"/>
+      <w:numFmt w:val="bullet"/>
+      <w:lvlText w:val=""/>
+      <w:lvlJc w:val="left"/>
+      <w:pPr>
+        <w:ind w:left="2880" w:hanging="360"/>
+      </w:pPr>
+      <w:rPr>
+        <w:rFonts w:ascii="Symbol" w:hAnsi="Symbol" w:hint="default"/>
+      </w:rPr>
+    </w:lvl>
+    <w:lvl w:ilvl="4" w:tplc="04070003" w:tentative="1">
+      <w:start w:val="1"/>
+      <w:numFmt w:val="bullet"/>
+      <w:lvlText w:val="o"/>
+      <w:lvlJc w:val="left"/>
+      <w:pPr>
+        <w:ind w:left="3600" w:hanging="360"/>
+      </w:pPr>
+      <w:rPr>
+        <w:rFonts w:ascii="Courier New" w:hAnsi="Courier New" w:cs="Courier New" w:hint="default"/>
+      </w:rPr>
+    </w:lvl>
+    <w:lvl w:ilvl="5" w:tplc="04070005" w:tentative="1">
+      <w:start w:val="1"/>
+      <w:numFmt w:val="bullet"/>
+      <w:lvlText w:val=""/>
+      <w:lvlJc w:val="left"/>
+      <w:pPr>
+        <w:ind w:left="4320" w:hanging="360"/>
+      </w:pPr>
+      <w:rPr>
+        <w:rFonts w:ascii="Wingdings" w:hAnsi="Wingdings" w:hint="default"/>
+      </w:rPr>
+    </w:lvl>
+    <w:lvl w:ilvl="6" w:tplc="04070001" w:tentative="1">
+      <w:start w:val="1"/>
+      <w:numFmt w:val="bullet"/>
+      <w:lvlText w:val=""/>
+      <w:lvlJc w:val="left"/>
+      <w:pPr>
+        <w:ind w:left="5040" w:hanging="360"/>
+      </w:pPr>
+      <w:rPr>
+        <w:rFonts w:ascii="Symbol" w:hAnsi="Symbol" w:hint="default"/>
+      </w:rPr>
+    </w:lvl>
+    <w:lvl w:ilvl="7" w:tplc="04070003" w:tentative="1">
+      <w:start w:val="1"/>
+      <w:numFmt w:val="bullet"/>
+      <w:lvlText w:val="o"/>
+      <w:lvlJc w:val="left"/>
+      <w:pPr>
+        <w:ind w:left="5760" w:hanging="360"/>
+      </w:pPr>
+      <w:rPr>
+        <w:rFonts w:ascii="Courier New" w:hAnsi="Courier New" w:cs="Courier New" w:hint="default"/>
+      </w:rPr>
+    </w:lvl>
+    <w:lvl w:ilvl="8" w:tplc="04070005" w:tentative="1">
+      <w:start w:val="1"/>
+      <w:numFmt w:val="bullet"/>
+      <w:lvlText w:val=""/>
+      <w:lvlJc w:val="left"/>
+      <w:pPr>
+        <w:ind w:left="6480" w:hanging="360"/>
+      </w:pPr>
+      <w:rPr>
+        <w:rFonts w:ascii="Wingdings" w:hAnsi="Wingdings" w:hint="default"/>
+      </w:rPr>
+    </w:lvl>
+  </w:abstractNum>
+  <w:abstractNum w:abstractNumId="2">
     <w:nsid w:val="10A65A62"/>
     <w:multiLevelType w:val="multilevel"/>
     <w:tmpl w:val="EBA84326"/>
@@ -3166,7 +3396,7 @@
       </w:rPr>
     </w:lvl>
   </w:abstractNum>
-  <w:abstractNum w:abstractNumId="2">
+  <w:abstractNum w:abstractNumId="3">
     <w:nsid w:val="14CD3F11"/>
     <w:multiLevelType w:val="hybridMultilevel"/>
     <w:tmpl w:val="18665158"/>
@@ -3255,7 +3485,7 @@
       </w:pPr>
     </w:lvl>
   </w:abstractNum>
-  <w:abstractNum w:abstractNumId="3">
+  <w:abstractNum w:abstractNumId="4">
     <w:nsid w:val="174A1DB9"/>
     <w:multiLevelType w:val="hybridMultilevel"/>
     <w:tmpl w:val="F1945450"/>
@@ -3368,7 +3598,7 @@
       </w:rPr>
     </w:lvl>
   </w:abstractNum>
-  <w:abstractNum w:abstractNumId="4">
+  <w:abstractNum w:abstractNumId="5">
     <w:nsid w:val="19592A3A"/>
     <w:multiLevelType w:val="hybridMultilevel"/>
     <w:tmpl w:val="A1860DAE"/>
@@ -3481,7 +3711,7 @@
       </w:rPr>
     </w:lvl>
   </w:abstractNum>
-  <w:abstractNum w:abstractNumId="5">
+  <w:abstractNum w:abstractNumId="6">
     <w:nsid w:val="21CD7732"/>
     <w:multiLevelType w:val="hybridMultilevel"/>
     <w:tmpl w:val="D896A876"/>
@@ -3594,7 +3824,7 @@
       </w:rPr>
     </w:lvl>
   </w:abstractNum>
-  <w:abstractNum w:abstractNumId="6">
+  <w:abstractNum w:abstractNumId="7">
     <w:nsid w:val="22526DB9"/>
     <w:multiLevelType w:val="hybridMultilevel"/>
     <w:tmpl w:val="5B3EB1DC"/>
@@ -3707,7 +3937,7 @@
       </w:rPr>
     </w:lvl>
   </w:abstractNum>
-  <w:abstractNum w:abstractNumId="7">
+  <w:abstractNum w:abstractNumId="8">
     <w:nsid w:val="30317A0E"/>
     <w:multiLevelType w:val="hybridMultilevel"/>
     <w:tmpl w:val="85745A5E"/>
@@ -3820,7 +4050,7 @@
       </w:rPr>
     </w:lvl>
   </w:abstractNum>
-  <w:abstractNum w:abstractNumId="8">
+  <w:abstractNum w:abstractNumId="9">
     <w:nsid w:val="31AE1B2A"/>
     <w:multiLevelType w:val="multilevel"/>
     <w:tmpl w:val="9F0ABA4E"/>
@@ -3960,7 +4190,7 @@
       </w:rPr>
     </w:lvl>
   </w:abstractNum>
-  <w:abstractNum w:abstractNumId="9">
+  <w:abstractNum w:abstractNumId="10">
     <w:nsid w:val="34671731"/>
     <w:multiLevelType w:val="hybridMultilevel"/>
     <w:tmpl w:val="C6346468"/>
@@ -4046,7 +4276,7 @@
       </w:pPr>
     </w:lvl>
   </w:abstractNum>
-  <w:abstractNum w:abstractNumId="10">
+  <w:abstractNum w:abstractNumId="11">
     <w:nsid w:val="465E4A87"/>
     <w:multiLevelType w:val="hybridMultilevel"/>
     <w:tmpl w:val="9E9C62B0"/>
@@ -4159,7 +4389,7 @@
       </w:rPr>
     </w:lvl>
   </w:abstractNum>
-  <w:abstractNum w:abstractNumId="11">
+  <w:abstractNum w:abstractNumId="12">
     <w:nsid w:val="4CA1057A"/>
     <w:multiLevelType w:val="hybridMultilevel"/>
     <w:tmpl w:val="9DFEA29C"/>
@@ -4245,7 +4475,7 @@
       </w:pPr>
     </w:lvl>
   </w:abstractNum>
-  <w:abstractNum w:abstractNumId="12">
+  <w:abstractNum w:abstractNumId="13">
     <w:nsid w:val="54713943"/>
     <w:multiLevelType w:val="hybridMultilevel"/>
     <w:tmpl w:val="0A5E3476"/>
@@ -4331,7 +4561,7 @@
       </w:pPr>
     </w:lvl>
   </w:abstractNum>
-  <w:abstractNum w:abstractNumId="13">
+  <w:abstractNum w:abstractNumId="14">
     <w:nsid w:val="5F79724C"/>
     <w:multiLevelType w:val="hybridMultilevel"/>
     <w:tmpl w:val="40B26752"/>
@@ -4444,7 +4674,7 @@
       </w:rPr>
     </w:lvl>
   </w:abstractNum>
-  <w:abstractNum w:abstractNumId="14">
+  <w:abstractNum w:abstractNumId="15">
     <w:nsid w:val="65245C86"/>
     <w:multiLevelType w:val="hybridMultilevel"/>
     <w:tmpl w:val="B4E8B188"/>
@@ -4557,7 +4787,7 @@
       </w:rPr>
     </w:lvl>
   </w:abstractNum>
-  <w:abstractNum w:abstractNumId="15">
+  <w:abstractNum w:abstractNumId="16">
     <w:nsid w:val="68746734"/>
     <w:multiLevelType w:val="hybridMultilevel"/>
     <w:tmpl w:val="08F63DA8"/>
@@ -4670,7 +4900,7 @@
       </w:rPr>
     </w:lvl>
   </w:abstractNum>
-  <w:abstractNum w:abstractNumId="16">
+  <w:abstractNum w:abstractNumId="17">
     <w:nsid w:val="6F654192"/>
     <w:multiLevelType w:val="hybridMultilevel"/>
     <w:tmpl w:val="689227E0"/>
@@ -4756,7 +4986,7 @@
       </w:pPr>
     </w:lvl>
   </w:abstractNum>
-  <w:abstractNum w:abstractNumId="17">
+  <w:abstractNum w:abstractNumId="18">
     <w:nsid w:val="74301E2C"/>
     <w:multiLevelType w:val="multilevel"/>
     <w:tmpl w:val="7E863764"/>
@@ -4896,7 +5126,7 @@
       </w:rPr>
     </w:lvl>
   </w:abstractNum>
-  <w:abstractNum w:abstractNumId="18">
+  <w:abstractNum w:abstractNumId="19">
     <w:nsid w:val="7ECC1D63"/>
     <w:multiLevelType w:val="hybridMultilevel"/>
     <w:tmpl w:val="419C88D0"/>
@@ -4983,61 +5213,64 @@
     </w:lvl>
   </w:abstractNum>
   <w:num w:numId="1">
-    <w:abstractNumId w:val="6"/>
+    <w:abstractNumId w:val="7"/>
   </w:num>
   <w:num w:numId="2">
-    <w:abstractNumId w:val="16"/>
+    <w:abstractNumId w:val="17"/>
   </w:num>
   <w:num w:numId="3">
-    <w:abstractNumId w:val="11"/>
+    <w:abstractNumId w:val="12"/>
   </w:num>
   <w:num w:numId="4">
-    <w:abstractNumId w:val="9"/>
+    <w:abstractNumId w:val="10"/>
   </w:num>
   <w:num w:numId="5">
     <w:abstractNumId w:val="0"/>
   </w:num>
   <w:num w:numId="6">
+    <w:abstractNumId w:val="19"/>
+  </w:num>
+  <w:num w:numId="7">
+    <w:abstractNumId w:val="13"/>
+  </w:num>
+  <w:num w:numId="8">
+    <w:abstractNumId w:val="3"/>
+  </w:num>
+  <w:num w:numId="9">
+    <w:abstractNumId w:val="8"/>
+  </w:num>
+  <w:num w:numId="10">
+    <w:abstractNumId w:val="16"/>
+  </w:num>
+  <w:num w:numId="11">
+    <w:abstractNumId w:val="2"/>
+  </w:num>
+  <w:num w:numId="12">
+    <w:abstractNumId w:val="9"/>
+  </w:num>
+  <w:num w:numId="13">
     <w:abstractNumId w:val="18"/>
   </w:num>
-  <w:num w:numId="7">
-    <w:abstractNumId w:val="12"/>
+  <w:num w:numId="14">
+    <w:abstractNumId w:val="5"/>
   </w:num>
-  <w:num w:numId="8">
-    <w:abstractNumId w:val="2"/>
+  <w:num w:numId="15">
+    <w:abstractNumId w:val="11"/>
   </w:num>
-  <w:num w:numId="9">
-    <w:abstractNumId w:val="7"/>
+  <w:num w:numId="16">
+    <w:abstractNumId w:val="14"/>
   </w:num>
-  <w:num w:numId="10">
+  <w:num w:numId="17">
+    <w:abstractNumId w:val="6"/>
+  </w:num>
+  <w:num w:numId="18">
+    <w:abstractNumId w:val="4"/>
+  </w:num>
+  <w:num w:numId="19">
     <w:abstractNumId w:val="15"/>
   </w:num>
-  <w:num w:numId="11">
+  <w:num w:numId="20">
     <w:abstractNumId w:val="1"/>
-  </w:num>
-  <w:num w:numId="12">
-    <w:abstractNumId w:val="8"/>
-  </w:num>
-  <w:num w:numId="13">
-    <w:abstractNumId w:val="17"/>
-  </w:num>
-  <w:num w:numId="14">
-    <w:abstractNumId w:val="4"/>
-  </w:num>
-  <w:num w:numId="15">
-    <w:abstractNumId w:val="10"/>
-  </w:num>
-  <w:num w:numId="16">
-    <w:abstractNumId w:val="13"/>
-  </w:num>
-  <w:num w:numId="17">
-    <w:abstractNumId w:val="5"/>
-  </w:num>
-  <w:num w:numId="18">
-    <w:abstractNumId w:val="3"/>
-  </w:num>
-  <w:num w:numId="19">
-    <w:abstractNumId w:val="14"/>
   </w:num>
 </w:numbering>
 </file>

</xml_diff>